<commit_message>
My part on the collaboration
title
</commit_message>
<xml_diff>
--- a/Collaboration file.docx
+++ b/Collaboration file.docx
@@ -1,468 +1,232 @@
 
 <file path=word/document.xml><?xml version="1.0" encoding="utf-8"?>
-<w:document xmlns:wpc="http://schemas.microsoft.com/office/word/2010/wordprocessingCanvas" xmlns:cx="http://schemas.microsoft.com/office/drawing/2014/chartex" xmlns:cx1="http://schemas.microsoft.com/office/drawing/2015/9/8/chartex" xmlns:cx2="http://schemas.microsoft.com/office/drawing/2015/10/21/chartex" xmlns:cx3="http://schemas.microsoft.com/office/drawing/2016/5/9/chartex" xmlns:cx4="http://schemas.microsoft.com/office/drawing/2016/5/10/chartex" xmlns:cx5="http://schemas.microsoft.com/office/drawing/2016/5/11/chartex" xmlns:cx6="http://schemas.microsoft.com/office/drawing/2016/5/12/chartex" xmlns:cx7="http://schemas.microsoft.com/office/drawing/2016/5/13/chartex" xmlns:cx8="http://schemas.microsoft.com/office/drawing/2016/5/14/chartex" xmlns:mc="http://schemas.openxmlformats.org/markup-compatibility/2006" xmlns:aink="http://schemas.microsoft.com/office/drawing/2016/ink" xmlns:am3d="http://schemas.microsoft.com/office/drawing/2017/model3d" xmlns:o="urn:schemas-microsoft-com:office:office" xmlns:r="http://schemas.openxmlformats.org/officeDocument/2006/relationships" xmlns:m="http://schemas.openxmlformats.org/officeDocument/2006/math" xmlns:v="urn:schemas-microsoft-com:vml" xmlns:wp14="http://schemas.microsoft.com/office/word/2010/wordprocessingDrawing" xmlns:wp="http://schemas.openxmlformats.org/drawingml/2006/wordprocessingDrawing" xmlns:w10="urn:schemas-microsoft-com:office:word" xmlns:w="http://schemas.openxmlformats.org/wordprocessingml/2006/main" xmlns:w14="http://schemas.microsoft.com/office/word/2010/wordml" xmlns:w15="http://schemas.microsoft.com/office/word/2012/wordml" xmlns:w16cid="http://schemas.microsoft.com/office/word/2016/wordml/cid" xmlns:w16se="http://schemas.microsoft.com/office/word/2015/wordml/symex" xmlns:wpg="http://schemas.microsoft.com/office/word/2010/wordprocessingGroup" xmlns:wpi="http://schemas.microsoft.com/office/word/2010/wordprocessingInk" xmlns:wne="http://schemas.microsoft.com/office/word/2006/wordml" xmlns:wps="http://schemas.microsoft.com/office/word/2010/wordprocessingShape" mc:Ignorable="w14 w15 w16se w16cid wp14">
+<w:document xmlns:o="urn:schemas-microsoft-com:office:office" xmlns:r="http://schemas.openxmlformats.org/officeDocument/2006/relationships" xmlns:v="urn:schemas-microsoft-com:vml" xmlns:w="http://schemas.openxmlformats.org/wordprocessingml/2006/main" xmlns:w10="urn:schemas-microsoft-com:office:word" xmlns:wp="http://schemas.openxmlformats.org/drawingml/2006/wordprocessingDrawing" xmlns:wps="http://schemas.microsoft.com/office/word/2010/wordprocessingShape" xmlns:wpg="http://schemas.microsoft.com/office/word/2010/wordprocessingGroup" xmlns:mc="http://schemas.openxmlformats.org/markup-compatibility/2006" xmlns:wp14="http://schemas.microsoft.com/office/word/2010/wordprocessingDrawing" xmlns:w14="http://schemas.microsoft.com/office/word/2010/wordml" mc:Ignorable="w14 wp14">
   <w:body>
     <w:p>
       <w:pPr>
-        <w:rPr>
-          <w:rFonts w:hint="eastAsia"/>
-        </w:rPr>
+        <w:pStyle w:val="Normal"/>
+        <w:rPr/>
       </w:pPr>
       <w:r>
+        <w:rPr/>
         <w:t>Yuxin Qian:</w:t>
       </w:r>
     </w:p>
     <w:p>
       <w:pPr>
+        <w:pStyle w:val="Normal"/>
         <w:rPr>
-          <w:rFonts w:eastAsiaTheme="minorEastAsia" w:hint="eastAsia"/>
+          <w:rFonts w:eastAsia="宋体" w:eastAsiaTheme="minorEastAsia"/>
         </w:rPr>
       </w:pPr>
       <w:r>
         <w:rPr>
-          <w:rFonts w:eastAsiaTheme="minorEastAsia" w:hint="eastAsia"/>
+          <w:rFonts w:eastAsia="宋体" w:eastAsiaTheme="minorEastAsia"/>
         </w:rPr>
-        <w:t>T</w:t>
-      </w:r>
-      <w:r>
-        <w:rPr>
-          <w:rFonts w:eastAsiaTheme="minorEastAsia"/>
-        </w:rPr>
-        <w:t xml:space="preserve">he </w:t>
-      </w:r>
-      <w:proofErr w:type="spellStart"/>
-      <w:r>
-        <w:rPr>
-          <w:rFonts w:eastAsiaTheme="minorEastAsia"/>
-        </w:rPr>
-        <w:t>welcomewindow</w:t>
-      </w:r>
-      <w:proofErr w:type="spellEnd"/>
-      <w:r>
-        <w:rPr>
-          <w:rFonts w:eastAsiaTheme="minorEastAsia"/>
-        </w:rPr>
-        <w:t xml:space="preserve"> class</w:t>
-      </w:r>
-      <w:r>
-        <w:rPr>
-          <w:rFonts w:eastAsiaTheme="minorEastAsia"/>
-        </w:rPr>
-        <w:t xml:space="preserve">, </w:t>
-      </w:r>
-      <w:r>
-        <w:rPr>
-          <w:rFonts w:eastAsiaTheme="minorEastAsia"/>
-        </w:rPr>
-        <w:t>t</w:t>
-      </w:r>
-      <w:r>
-        <w:rPr>
-          <w:rFonts w:eastAsiaTheme="minorEastAsia"/>
-        </w:rPr>
-        <w:t xml:space="preserve">he movement class, the </w:t>
-      </w:r>
-      <w:proofErr w:type="spellStart"/>
-      <w:r>
-        <w:rPr>
-          <w:rFonts w:eastAsiaTheme="minorEastAsia"/>
-        </w:rPr>
-        <w:t>mainwindow</w:t>
-      </w:r>
-      <w:proofErr w:type="spellEnd"/>
-      <w:r>
-        <w:rPr>
-          <w:rFonts w:eastAsiaTheme="minorEastAsia"/>
-        </w:rPr>
-        <w:t xml:space="preserve"> class</w:t>
-      </w:r>
-      <w:r>
-        <w:rPr>
-          <w:rFonts w:eastAsiaTheme="minorEastAsia"/>
-        </w:rPr>
-        <w:t xml:space="preserve">, </w:t>
-      </w:r>
-      <w:r>
-        <w:rPr>
-          <w:rFonts w:eastAsiaTheme="minorEastAsia"/>
-        </w:rPr>
-        <w:t xml:space="preserve">part of the </w:t>
-      </w:r>
-      <w:proofErr w:type="spellStart"/>
-      <w:r>
-        <w:rPr>
-          <w:rFonts w:eastAsiaTheme="minorEastAsia"/>
-        </w:rPr>
-        <w:t>subwindow</w:t>
-      </w:r>
-      <w:proofErr w:type="spellEnd"/>
-      <w:r>
-        <w:rPr>
-          <w:rFonts w:eastAsiaTheme="minorEastAsia"/>
-        </w:rPr>
-        <w:t xml:space="preserve"> class and </w:t>
-      </w:r>
-      <w:r>
-        <w:rPr>
-          <w:rFonts w:eastAsiaTheme="minorEastAsia"/>
-        </w:rPr>
-        <w:t xml:space="preserve">part of </w:t>
-      </w:r>
-      <w:r>
-        <w:rPr>
-          <w:rFonts w:eastAsiaTheme="minorEastAsia"/>
-        </w:rPr>
-        <w:t>player class</w:t>
-      </w:r>
-      <w:r>
-        <w:rPr>
-          <w:rFonts w:eastAsiaTheme="minorEastAsia"/>
-        </w:rPr>
-        <w:t>.</w:t>
-      </w:r>
-      <w:r>
-        <w:rPr>
-          <w:rFonts w:eastAsiaTheme="minorEastAsia"/>
-        </w:rPr>
-        <w:t xml:space="preserve"> Player icon making, music and part of the background picture</w:t>
-      </w:r>
-      <w:r>
-        <w:rPr>
-          <w:rFonts w:eastAsiaTheme="minorEastAsia"/>
-        </w:rPr>
-        <w:t xml:space="preserve"> </w:t>
-      </w:r>
-      <w:r>
-        <w:rPr>
-          <w:rFonts w:eastAsiaTheme="minorEastAsia"/>
-        </w:rPr>
-        <w:t>setting</w:t>
-      </w:r>
-      <w:r>
-        <w:rPr>
-          <w:rFonts w:eastAsiaTheme="minorEastAsia"/>
-        </w:rPr>
-        <w:t>.</w:t>
-      </w:r>
-      <w:r>
-        <w:rPr>
-          <w:rFonts w:eastAsiaTheme="minorEastAsia"/>
-        </w:rPr>
-        <w:t xml:space="preserve"> </w:t>
-      </w:r>
-      <w:r>
-        <w:rPr>
-          <w:rFonts w:eastAsiaTheme="minorEastAsia"/>
-        </w:rPr>
-        <w:t>M</w:t>
-      </w:r>
-      <w:r>
-        <w:rPr>
-          <w:rFonts w:eastAsiaTheme="minorEastAsia"/>
-        </w:rPr>
-        <w:t>ost of the glue code.</w:t>
+        <w:t>The welcomewindow class, the movement class, the mainwindow class, part of the subwindow class and part of player class. Player icon making, music and part of the background picture setting. Most of the glue code.</w:t>
       </w:r>
     </w:p>
     <w:p>
       <w:pPr>
+        <w:pStyle w:val="Normal"/>
         <w:rPr>
-          <w:rFonts w:eastAsiaTheme="minorEastAsia" w:hint="eastAsia"/>
+          <w:rFonts w:eastAsia="宋体" w:eastAsiaTheme="minorEastAsia"/>
         </w:rPr>
       </w:pPr>
       <w:r>
         <w:rPr>
-          <w:rFonts w:eastAsiaTheme="minorEastAsia" w:hint="eastAsia"/>
+          <w:rFonts w:eastAsia="宋体" w:eastAsiaTheme="minorEastAsia"/>
         </w:rPr>
         <w:t xml:space="preserve"> </w:t>
       </w:r>
     </w:p>
     <w:p>
       <w:pPr>
-        <w:rPr>
-          <w:rFonts w:hint="eastAsia"/>
-        </w:rPr>
+        <w:pStyle w:val="Normal"/>
+        <w:rPr/>
       </w:pPr>
       <w:r>
+        <w:rPr/>
         <w:t>Daniel Becerra:</w:t>
       </w:r>
     </w:p>
     <w:p>
       <w:pPr>
-        <w:rPr>
-          <w:rFonts w:hint="eastAsia"/>
-        </w:rPr>
+        <w:pStyle w:val="Normal"/>
+        <w:rPr/>
       </w:pPr>
+      <w:r>
+        <w:rPr/>
+        <w:t xml:space="preserve">Tile Hierachy, board, bank, property/railroad classes, their associated views and popups,  the other part of the player class. Also a chunk of the back end part of landing on a tile and taking an action which Yuxin  improved to work with the game loop she did. </w:t>
+      </w:r>
     </w:p>
     <w:p>
       <w:pPr>
-        <w:rPr>
-          <w:rFonts w:hint="eastAsia"/>
-        </w:rPr>
+        <w:pStyle w:val="Normal"/>
+        <w:rPr/>
       </w:pPr>
+      <w:r>
+        <w:rPr/>
+      </w:r>
     </w:p>
     <w:p>
       <w:pPr>
-        <w:rPr>
-          <w:rFonts w:hint="eastAsia"/>
-        </w:rPr>
+        <w:pStyle w:val="Normal"/>
+        <w:rPr/>
       </w:pPr>
+      <w:r>
+        <w:rPr/>
+      </w:r>
     </w:p>
     <w:p>
       <w:pPr>
-        <w:rPr>
-          <w:rFonts w:hint="eastAsia"/>
-        </w:rPr>
+        <w:pStyle w:val="Normal"/>
+        <w:rPr/>
       </w:pPr>
+      <w:r>
+        <w:rPr/>
+      </w:r>
     </w:p>
     <w:p>
       <w:pPr>
-        <w:rPr>
-          <w:rFonts w:hint="eastAsia"/>
-        </w:rPr>
+        <w:pStyle w:val="Normal"/>
+        <w:rPr/>
       </w:pPr>
       <w:r>
+        <w:rPr/>
         <w:t>Chuqi Bian:</w:t>
       </w:r>
     </w:p>
     <w:p>
       <w:pPr>
-        <w:rPr>
-          <w:rFonts w:hint="eastAsia"/>
-        </w:rPr>
+        <w:pStyle w:val="Normal"/>
+        <w:rPr/>
       </w:pPr>
       <w:r>
-        <w:rPr>
-          <w:rFonts w:hint="eastAsia"/>
-        </w:rPr>
-        <w:t>Th</w:t>
-      </w:r>
-      <w:r>
-        <w:t>e Gameboar</w:t>
-      </w:r>
-      <w:r>
-        <w:t>d</w:t>
-      </w:r>
-      <w:r>
-        <w:t xml:space="preserve">, </w:t>
-      </w:r>
-      <w:proofErr w:type="spellStart"/>
-      <w:r>
-        <w:t>PlayerinfoDisplay</w:t>
-      </w:r>
-      <w:proofErr w:type="spellEnd"/>
-      <w:r>
-        <w:t xml:space="preserve">, </w:t>
-      </w:r>
-      <w:r>
-        <w:t xml:space="preserve">the basic functionality of </w:t>
-      </w:r>
-      <w:r>
-        <w:t xml:space="preserve">movement class, the checking of the </w:t>
-      </w:r>
-      <w:proofErr w:type="spellStart"/>
-      <w:r>
-        <w:t>subwindow</w:t>
-      </w:r>
-      <w:proofErr w:type="spellEnd"/>
-      <w:r>
-        <w:t>, and</w:t>
+        <w:rPr/>
+        <w:t>The Gameboard, PlayerinfoDisplay, the basic functionality of movement class, the checking of the subwindow, and</w:t>
       </w:r>
       <w:bookmarkStart w:id="0" w:name="_GoBack"/>
       <w:bookmarkEnd w:id="0"/>
       <w:r>
-        <w:t xml:space="preserve"> basic of Record class</w:t>
-      </w:r>
-      <w:r>
-        <w:t xml:space="preserve">. Collaborated with Daniel on the tile, property, player, and </w:t>
-      </w:r>
-      <w:proofErr w:type="spellStart"/>
-      <w:r>
-        <w:t>Landingwindows</w:t>
-      </w:r>
-      <w:proofErr w:type="spellEnd"/>
-      <w:r>
-        <w:t xml:space="preserve"> class. Made some glue codes.  </w:t>
-      </w:r>
-      <w:r>
-        <w:t xml:space="preserve">Helped fix some bugs and several exceptions.  </w:t>
+        <w:rPr/>
+        <w:t xml:space="preserve"> basic of Record class. Collaborated with Daniel on the tile, property, player, and Landingwindows class. Made some glue codes.  Helped fix some bugs and several exceptions.  </w:t>
       </w:r>
     </w:p>
     <w:p>
       <w:pPr>
-        <w:rPr>
-          <w:rFonts w:hint="eastAsia"/>
-        </w:rPr>
+        <w:pStyle w:val="Normal"/>
+        <w:rPr/>
       </w:pPr>
+      <w:r>
+        <w:rPr/>
+      </w:r>
     </w:p>
     <w:p>
       <w:pPr>
-        <w:rPr>
-          <w:rFonts w:hint="eastAsia"/>
-        </w:rPr>
+        <w:pStyle w:val="Normal"/>
+        <w:rPr/>
       </w:pPr>
+      <w:r>
+        <w:rPr/>
+      </w:r>
     </w:p>
     <w:p>
       <w:pPr>
-        <w:rPr>
-          <w:rFonts w:hint="eastAsia"/>
-        </w:rPr>
+        <w:pStyle w:val="Normal"/>
+        <w:rPr/>
       </w:pPr>
+      <w:r>
+        <w:rPr/>
+      </w:r>
     </w:p>
     <w:p>
       <w:pPr>
-        <w:rPr>
-          <w:rFonts w:hint="eastAsia"/>
-        </w:rPr>
+        <w:pStyle w:val="Normal"/>
+        <w:rPr/>
       </w:pPr>
       <w:r>
+        <w:rPr/>
         <w:t xml:space="preserve">Hao Zheng: </w:t>
       </w:r>
     </w:p>
     <w:p>
       <w:pPr>
-        <w:rPr>
-          <w:rFonts w:hint="eastAsia"/>
-        </w:rPr>
+        <w:pStyle w:val="Normal"/>
+        <w:rPr/>
       </w:pPr>
       <w:r>
-        <w:t xml:space="preserve">The basic version of the game setup page (input nicknames &amp; choose tokens) under the welcome window. The UI part of the gameboard (all the images on the blocks and the background image </w:t>
-      </w:r>
-      <w:proofErr w:type="spellStart"/>
-      <w:r>
-        <w:t>etc</w:t>
-      </w:r>
-      <w:proofErr w:type="spellEnd"/>
-      <w:r>
-        <w:t xml:space="preserve">). The dice class and the Chance Card class.  </w:t>
+        <w:rPr/>
+        <w:t xml:space="preserve">The basic version of the game setup page (input nicknames &amp; choose tokens) under the welcome window. The UI part of the gameboard (all the images on the blocks and the background image etc). The dice class and the Chance Card class.  </w:t>
       </w:r>
     </w:p>
     <w:sectPr>
-      <w:headerReference w:type="default" r:id="rId6"/>
-      <w:footerReference w:type="default" r:id="rId7"/>
+      <w:headerReference w:type="default" r:id="rId2"/>
+      <w:footerReference w:type="default" r:id="rId3"/>
+      <w:type w:val="nextPage"/>
       <w:pgSz w:w="11906" w:h="16838"/>
-      <w:pgMar w:top="1134" w:right="1134" w:bottom="1134" w:left="1134" w:header="709" w:footer="850" w:gutter="0"/>
-      <w:cols w:space="720"/>
+      <w:pgMar w:left="1134" w:right="1134" w:header="709" w:top="1134" w:footer="850" w:bottom="1134" w:gutter="0"/>
+      <w:pgNumType w:fmt="decimal"/>
+      <w:formProt w:val="false"/>
+      <w:textDirection w:val="lrTb"/>
+      <w:docGrid w:type="default" w:linePitch="100" w:charSpace="0"/>
     </w:sectPr>
   </w:body>
 </w:document>
 </file>
 
-<file path=word/endnotes.xml><?xml version="1.0" encoding="utf-8"?>
-<w:endnotes xmlns:wpc="http://schemas.microsoft.com/office/word/2010/wordprocessingCanvas" xmlns:cx="http://schemas.microsoft.com/office/drawing/2014/chartex" xmlns:cx1="http://schemas.microsoft.com/office/drawing/2015/9/8/chartex" xmlns:cx2="http://schemas.microsoft.com/office/drawing/2015/10/21/chartex" xmlns:cx3="http://schemas.microsoft.com/office/drawing/2016/5/9/chartex" xmlns:cx4="http://schemas.microsoft.com/office/drawing/2016/5/10/chartex" xmlns:cx5="http://schemas.microsoft.com/office/drawing/2016/5/11/chartex" xmlns:cx6="http://schemas.microsoft.com/office/drawing/2016/5/12/chartex" xmlns:cx7="http://schemas.microsoft.com/office/drawing/2016/5/13/chartex" xmlns:cx8="http://schemas.microsoft.com/office/drawing/2016/5/14/chartex" xmlns:mc="http://schemas.openxmlformats.org/markup-compatibility/2006" xmlns:aink="http://schemas.microsoft.com/office/drawing/2016/ink" xmlns:am3d="http://schemas.microsoft.com/office/drawing/2017/model3d" xmlns:o="urn:schemas-microsoft-com:office:office" xmlns:r="http://schemas.openxmlformats.org/officeDocument/2006/relationships" xmlns:m="http://schemas.openxmlformats.org/officeDocument/2006/math" xmlns:v="urn:schemas-microsoft-com:vml" xmlns:wp14="http://schemas.microsoft.com/office/word/2010/wordprocessingDrawing" xmlns:wp="http://schemas.openxmlformats.org/drawingml/2006/wordprocessingDrawing" xmlns:w10="urn:schemas-microsoft-com:office:word" xmlns:w="http://schemas.openxmlformats.org/wordprocessingml/2006/main" xmlns:w14="http://schemas.microsoft.com/office/word/2010/wordml" xmlns:w15="http://schemas.microsoft.com/office/word/2012/wordml" xmlns:w16cid="http://schemas.microsoft.com/office/word/2016/wordml/cid" xmlns:w16se="http://schemas.microsoft.com/office/word/2015/wordml/symex" xmlns:wpg="http://schemas.microsoft.com/office/word/2010/wordprocessingGroup" xmlns:wpi="http://schemas.microsoft.com/office/word/2010/wordprocessingInk" xmlns:wne="http://schemas.microsoft.com/office/word/2006/wordml" xmlns:wps="http://schemas.microsoft.com/office/word/2010/wordprocessingShape" mc:Ignorable="w14 w15 w16se w16cid wp14">
-  <w:endnote w:type="separator" w:id="-1">
-    <w:p>
-      <w:pPr>
-        <w:rPr>
-          <w:rFonts w:hint="eastAsia"/>
-        </w:rPr>
-      </w:pPr>
-      <w:r>
-        <w:separator/>
-      </w:r>
-    </w:p>
-  </w:endnote>
-  <w:endnote w:type="continuationSeparator" w:id="0">
-    <w:p>
-      <w:pPr>
-        <w:rPr>
-          <w:rFonts w:hint="eastAsia"/>
-        </w:rPr>
-      </w:pPr>
-      <w:r>
-        <w:continuationSeparator/>
-      </w:r>
-    </w:p>
-  </w:endnote>
-</w:endnotes>
-</file>
-
 <file path=word/footer1.xml><?xml version="1.0" encoding="utf-8"?>
-<w:ftr xmlns:wpc="http://schemas.microsoft.com/office/word/2010/wordprocessingCanvas" xmlns:cx="http://schemas.microsoft.com/office/drawing/2014/chartex" xmlns:cx1="http://schemas.microsoft.com/office/drawing/2015/9/8/chartex" xmlns:cx2="http://schemas.microsoft.com/office/drawing/2015/10/21/chartex" xmlns:cx3="http://schemas.microsoft.com/office/drawing/2016/5/9/chartex" xmlns:cx4="http://schemas.microsoft.com/office/drawing/2016/5/10/chartex" xmlns:cx5="http://schemas.microsoft.com/office/drawing/2016/5/11/chartex" xmlns:cx6="http://schemas.microsoft.com/office/drawing/2016/5/12/chartex" xmlns:cx7="http://schemas.microsoft.com/office/drawing/2016/5/13/chartex" xmlns:cx8="http://schemas.microsoft.com/office/drawing/2016/5/14/chartex" xmlns:mc="http://schemas.openxmlformats.org/markup-compatibility/2006" xmlns:aink="http://schemas.microsoft.com/office/drawing/2016/ink" xmlns:am3d="http://schemas.microsoft.com/office/drawing/2017/model3d" xmlns:o="urn:schemas-microsoft-com:office:office" xmlns:r="http://schemas.openxmlformats.org/officeDocument/2006/relationships" xmlns:m="http://schemas.openxmlformats.org/officeDocument/2006/math" xmlns:v="urn:schemas-microsoft-com:vml" xmlns:wp14="http://schemas.microsoft.com/office/word/2010/wordprocessingDrawing" xmlns:wp="http://schemas.openxmlformats.org/drawingml/2006/wordprocessingDrawing" xmlns:w10="urn:schemas-microsoft-com:office:word" xmlns:w="http://schemas.openxmlformats.org/wordprocessingml/2006/main" xmlns:w14="http://schemas.microsoft.com/office/word/2010/wordml" xmlns:w15="http://schemas.microsoft.com/office/word/2012/wordml" xmlns:w16cid="http://schemas.microsoft.com/office/word/2016/wordml/cid" xmlns:w16se="http://schemas.microsoft.com/office/word/2015/wordml/symex" xmlns:wpg="http://schemas.microsoft.com/office/word/2010/wordprocessingGroup" xmlns:wpi="http://schemas.microsoft.com/office/word/2010/wordprocessingInk" xmlns:wne="http://schemas.microsoft.com/office/word/2006/wordml" xmlns:wps="http://schemas.microsoft.com/office/word/2010/wordprocessingShape" mc:Ignorable="w14 w15 w16se w16cid wp14">
+<w:ftr xmlns:o="urn:schemas-microsoft-com:office:office" xmlns:r="http://schemas.openxmlformats.org/officeDocument/2006/relationships" xmlns:v="urn:schemas-microsoft-com:vml" xmlns:w="http://schemas.openxmlformats.org/wordprocessingml/2006/main" xmlns:w10="urn:schemas-microsoft-com:office:word" xmlns:wp="http://schemas.openxmlformats.org/drawingml/2006/wordprocessingDrawing" xmlns:wps="http://schemas.microsoft.com/office/word/2010/wordprocessingShape" xmlns:wpg="http://schemas.microsoft.com/office/word/2010/wordprocessingGroup" xmlns:mc="http://schemas.openxmlformats.org/markup-compatibility/2006" xmlns:wp14="http://schemas.microsoft.com/office/word/2010/wordprocessingDrawing" xmlns:w14="http://schemas.microsoft.com/office/word/2010/wordml" mc:Ignorable="w14 wp14">
   <w:p>
     <w:pPr>
-      <w:rPr>
-        <w:rFonts w:hint="eastAsia"/>
-      </w:rPr>
+      <w:pStyle w:val="Normal"/>
+      <w:rPr/>
     </w:pPr>
+    <w:r>
+      <w:rPr/>
+    </w:r>
   </w:p>
 </w:ftr>
 </file>
 
-<file path=word/footnotes.xml><?xml version="1.0" encoding="utf-8"?>
-<w:footnotes xmlns:wpc="http://schemas.microsoft.com/office/word/2010/wordprocessingCanvas" xmlns:cx="http://schemas.microsoft.com/office/drawing/2014/chartex" xmlns:cx1="http://schemas.microsoft.com/office/drawing/2015/9/8/chartex" xmlns:cx2="http://schemas.microsoft.com/office/drawing/2015/10/21/chartex" xmlns:cx3="http://schemas.microsoft.com/office/drawing/2016/5/9/chartex" xmlns:cx4="http://schemas.microsoft.com/office/drawing/2016/5/10/chartex" xmlns:cx5="http://schemas.microsoft.com/office/drawing/2016/5/11/chartex" xmlns:cx6="http://schemas.microsoft.com/office/drawing/2016/5/12/chartex" xmlns:cx7="http://schemas.microsoft.com/office/drawing/2016/5/13/chartex" xmlns:cx8="http://schemas.microsoft.com/office/drawing/2016/5/14/chartex" xmlns:mc="http://schemas.openxmlformats.org/markup-compatibility/2006" xmlns:aink="http://schemas.microsoft.com/office/drawing/2016/ink" xmlns:am3d="http://schemas.microsoft.com/office/drawing/2017/model3d" xmlns:o="urn:schemas-microsoft-com:office:office" xmlns:r="http://schemas.openxmlformats.org/officeDocument/2006/relationships" xmlns:m="http://schemas.openxmlformats.org/officeDocument/2006/math" xmlns:v="urn:schemas-microsoft-com:vml" xmlns:wp14="http://schemas.microsoft.com/office/word/2010/wordprocessingDrawing" xmlns:wp="http://schemas.openxmlformats.org/drawingml/2006/wordprocessingDrawing" xmlns:w10="urn:schemas-microsoft-com:office:word" xmlns:w="http://schemas.openxmlformats.org/wordprocessingml/2006/main" xmlns:w14="http://schemas.microsoft.com/office/word/2010/wordml" xmlns:w15="http://schemas.microsoft.com/office/word/2012/wordml" xmlns:w16cid="http://schemas.microsoft.com/office/word/2016/wordml/cid" xmlns:w16se="http://schemas.microsoft.com/office/word/2015/wordml/symex" xmlns:wpg="http://schemas.microsoft.com/office/word/2010/wordprocessingGroup" xmlns:wpi="http://schemas.microsoft.com/office/word/2010/wordprocessingInk" xmlns:wne="http://schemas.microsoft.com/office/word/2006/wordml" xmlns:wps="http://schemas.microsoft.com/office/word/2010/wordprocessingShape" mc:Ignorable="w14 w15 w16se w16cid wp14">
-  <w:footnote w:type="separator" w:id="-1">
-    <w:p>
-      <w:pPr>
-        <w:rPr>
-          <w:rFonts w:hint="eastAsia"/>
-        </w:rPr>
-      </w:pPr>
-      <w:r>
-        <w:separator/>
-      </w:r>
-    </w:p>
-  </w:footnote>
-  <w:footnote w:type="continuationSeparator" w:id="0">
-    <w:p>
-      <w:pPr>
-        <w:rPr>
-          <w:rFonts w:hint="eastAsia"/>
-        </w:rPr>
-      </w:pPr>
-      <w:r>
-        <w:continuationSeparator/>
-      </w:r>
-    </w:p>
-  </w:footnote>
-</w:footnotes>
-</file>
-
 <file path=word/header1.xml><?xml version="1.0" encoding="utf-8"?>
-<w:hdr xmlns:wpc="http://schemas.microsoft.com/office/word/2010/wordprocessingCanvas" xmlns:cx="http://schemas.microsoft.com/office/drawing/2014/chartex" xmlns:cx1="http://schemas.microsoft.com/office/drawing/2015/9/8/chartex" xmlns:cx2="http://schemas.microsoft.com/office/drawing/2015/10/21/chartex" xmlns:cx3="http://schemas.microsoft.com/office/drawing/2016/5/9/chartex" xmlns:cx4="http://schemas.microsoft.com/office/drawing/2016/5/10/chartex" xmlns:cx5="http://schemas.microsoft.com/office/drawing/2016/5/11/chartex" xmlns:cx6="http://schemas.microsoft.com/office/drawing/2016/5/12/chartex" xmlns:cx7="http://schemas.microsoft.com/office/drawing/2016/5/13/chartex" xmlns:cx8="http://schemas.microsoft.com/office/drawing/2016/5/14/chartex" xmlns:mc="http://schemas.openxmlformats.org/markup-compatibility/2006" xmlns:aink="http://schemas.microsoft.com/office/drawing/2016/ink" xmlns:am3d="http://schemas.microsoft.com/office/drawing/2017/model3d" xmlns:o="urn:schemas-microsoft-com:office:office" xmlns:r="http://schemas.openxmlformats.org/officeDocument/2006/relationships" xmlns:m="http://schemas.openxmlformats.org/officeDocument/2006/math" xmlns:v="urn:schemas-microsoft-com:vml" xmlns:wp14="http://schemas.microsoft.com/office/word/2010/wordprocessingDrawing" xmlns:wp="http://schemas.openxmlformats.org/drawingml/2006/wordprocessingDrawing" xmlns:w10="urn:schemas-microsoft-com:office:word" xmlns:w="http://schemas.openxmlformats.org/wordprocessingml/2006/main" xmlns:w14="http://schemas.microsoft.com/office/word/2010/wordml" xmlns:w15="http://schemas.microsoft.com/office/word/2012/wordml" xmlns:w16cid="http://schemas.microsoft.com/office/word/2016/wordml/cid" xmlns:w16se="http://schemas.microsoft.com/office/word/2015/wordml/symex" xmlns:wpg="http://schemas.microsoft.com/office/word/2010/wordprocessingGroup" xmlns:wpi="http://schemas.microsoft.com/office/word/2010/wordprocessingInk" xmlns:wne="http://schemas.microsoft.com/office/word/2006/wordml" xmlns:wps="http://schemas.microsoft.com/office/word/2010/wordprocessingShape" mc:Ignorable="w14 w15 w16se w16cid wp14">
+<w:hdr xmlns:o="urn:schemas-microsoft-com:office:office" xmlns:r="http://schemas.openxmlformats.org/officeDocument/2006/relationships" xmlns:v="urn:schemas-microsoft-com:vml" xmlns:w="http://schemas.openxmlformats.org/wordprocessingml/2006/main" xmlns:w10="urn:schemas-microsoft-com:office:word" xmlns:wp="http://schemas.openxmlformats.org/drawingml/2006/wordprocessingDrawing" xmlns:wps="http://schemas.microsoft.com/office/word/2010/wordprocessingShape" xmlns:wpg="http://schemas.microsoft.com/office/word/2010/wordprocessingGroup" xmlns:mc="http://schemas.openxmlformats.org/markup-compatibility/2006" xmlns:wp14="http://schemas.microsoft.com/office/word/2010/wordprocessingDrawing" xmlns:w14="http://schemas.microsoft.com/office/word/2010/wordml" mc:Ignorable="w14 wp14">
   <w:p>
     <w:pPr>
-      <w:rPr>
-        <w:rFonts w:hint="eastAsia"/>
-      </w:rPr>
+      <w:pStyle w:val="Normal"/>
+      <w:rPr/>
     </w:pPr>
+    <w:r>
+      <w:rPr/>
+    </w:r>
   </w:p>
 </w:hdr>
 </file>
 
 <file path=word/styles.xml><?xml version="1.0" encoding="utf-8"?>
-<w:styles xmlns:mc="http://schemas.openxmlformats.org/markup-compatibility/2006" xmlns:r="http://schemas.openxmlformats.org/officeDocument/2006/relationships" xmlns:w="http://schemas.openxmlformats.org/wordprocessingml/2006/main" xmlns:w14="http://schemas.microsoft.com/office/word/2010/wordml" xmlns:w15="http://schemas.microsoft.com/office/word/2012/wordml" xmlns:w16cid="http://schemas.microsoft.com/office/word/2016/wordml/cid" xmlns:w16se="http://schemas.microsoft.com/office/word/2015/wordml/symex" mc:Ignorable="w14 w15 w16se w16cid">
+<w:styles xmlns:w="http://schemas.openxmlformats.org/wordprocessingml/2006/main" xmlns:w14="http://schemas.microsoft.com/office/word/2010/wordml" xmlns:mc="http://schemas.openxmlformats.org/markup-compatibility/2006" mc:Ignorable="w14">
   <w:docDefaults>
     <w:rPrDefault>
       <w:rPr>
-        <w:rFonts w:ascii="Times New Roman" w:eastAsiaTheme="minorEastAsia" w:hAnsi="Times New Roman" w:cs="Times New Roman"/>
-        <w:bdr w:val="nil"/>
+        <w:rFonts w:ascii="Times New Roman" w:hAnsi="Times New Roman" w:eastAsia="宋体" w:cs="Times New Roman" w:eastAsiaTheme="minorEastAsia"/>
         <w:lang w:val="en-US" w:eastAsia="zh-CN" w:bidi="ar-SA"/>
       </w:rPr>
     </w:rPrDefault>
     <w:pPrDefault>
-      <w:pPr>
-        <w:pBdr>
-          <w:top w:val="nil"/>
-          <w:left w:val="nil"/>
-          <w:bottom w:val="nil"/>
-          <w:right w:val="nil"/>
-          <w:between w:val="nil"/>
-          <w:bar w:val="nil"/>
-        </w:pBdr>
-      </w:pPr>
+      <w:pPr/>
     </w:pPrDefault>
   </w:docDefaults>
   <w:latentStyles w:defLockedState="0" w:defUIPriority="99" w:defSemiHidden="0" w:defUnhideWhenUsed="0" w:defQFormat="0" w:count="375">
     <w:lsdException w:name="Normal" w:uiPriority="0" w:qFormat="1"/>
     <w:lsdException w:name="heading 1" w:uiPriority="9" w:qFormat="1"/>
-    <w:lsdException w:name="heading 2" w:semiHidden="1" w:uiPriority="9" w:unhideWhenUsed="1" w:qFormat="1"/>
-    <w:lsdException w:name="heading 3" w:semiHidden="1" w:uiPriority="9" w:unhideWhenUsed="1" w:qFormat="1"/>
-    <w:lsdException w:name="heading 4" w:semiHidden="1" w:uiPriority="9" w:unhideWhenUsed="1" w:qFormat="1"/>
-    <w:lsdException w:name="heading 5" w:semiHidden="1" w:uiPriority="9" w:unhideWhenUsed="1" w:qFormat="1"/>
-    <w:lsdException w:name="heading 6" w:semiHidden="1" w:uiPriority="9" w:unhideWhenUsed="1" w:qFormat="1"/>
-    <w:lsdException w:name="heading 7" w:semiHidden="1" w:uiPriority="9" w:unhideWhenUsed="1" w:qFormat="1"/>
-    <w:lsdException w:name="heading 8" w:semiHidden="1" w:uiPriority="9" w:unhideWhenUsed="1" w:qFormat="1"/>
-    <w:lsdException w:name="heading 9" w:semiHidden="1" w:uiPriority="9" w:unhideWhenUsed="1" w:qFormat="1"/>
+    <w:lsdException w:name="heading 2" w:uiPriority="9" w:semiHidden="1" w:unhideWhenUsed="1" w:qFormat="1"/>
+    <w:lsdException w:name="heading 3" w:uiPriority="9" w:semiHidden="1" w:unhideWhenUsed="1" w:qFormat="1"/>
+    <w:lsdException w:name="heading 4" w:uiPriority="9" w:semiHidden="1" w:unhideWhenUsed="1" w:qFormat="1"/>
+    <w:lsdException w:name="heading 5" w:uiPriority="9" w:semiHidden="1" w:unhideWhenUsed="1" w:qFormat="1"/>
+    <w:lsdException w:name="heading 6" w:uiPriority="9" w:semiHidden="1" w:unhideWhenUsed="1" w:qFormat="1"/>
+    <w:lsdException w:name="heading 7" w:uiPriority="9" w:semiHidden="1" w:unhideWhenUsed="1" w:qFormat="1"/>
+    <w:lsdException w:name="heading 8" w:uiPriority="9" w:semiHidden="1" w:unhideWhenUsed="1" w:qFormat="1"/>
+    <w:lsdException w:name="heading 9" w:uiPriority="9" w:semiHidden="1" w:unhideWhenUsed="1" w:qFormat="1"/>
     <w:lsdException w:name="index 1" w:semiHidden="1" w:unhideWhenUsed="1"/>
     <w:lsdException w:name="index 2" w:semiHidden="1" w:unhideWhenUsed="1"/>
     <w:lsdException w:name="index 3" w:semiHidden="1" w:unhideWhenUsed="1"/>
@@ -472,22 +236,22 @@
     <w:lsdException w:name="index 7" w:semiHidden="1" w:unhideWhenUsed="1"/>
     <w:lsdException w:name="index 8" w:semiHidden="1" w:unhideWhenUsed="1"/>
     <w:lsdException w:name="index 9" w:semiHidden="1" w:unhideWhenUsed="1"/>
-    <w:lsdException w:name="toc 1" w:semiHidden="1" w:uiPriority="39" w:unhideWhenUsed="1"/>
-    <w:lsdException w:name="toc 2" w:semiHidden="1" w:uiPriority="39" w:unhideWhenUsed="1"/>
-    <w:lsdException w:name="toc 3" w:semiHidden="1" w:uiPriority="39" w:unhideWhenUsed="1"/>
-    <w:lsdException w:name="toc 4" w:semiHidden="1" w:uiPriority="39" w:unhideWhenUsed="1"/>
-    <w:lsdException w:name="toc 5" w:semiHidden="1" w:uiPriority="39" w:unhideWhenUsed="1"/>
-    <w:lsdException w:name="toc 6" w:semiHidden="1" w:uiPriority="39" w:unhideWhenUsed="1"/>
-    <w:lsdException w:name="toc 7" w:semiHidden="1" w:uiPriority="39" w:unhideWhenUsed="1"/>
-    <w:lsdException w:name="toc 8" w:semiHidden="1" w:uiPriority="39" w:unhideWhenUsed="1"/>
-    <w:lsdException w:name="toc 9" w:semiHidden="1" w:uiPriority="39" w:unhideWhenUsed="1"/>
+    <w:lsdException w:name="toc 1" w:uiPriority="39" w:semiHidden="1" w:unhideWhenUsed="1"/>
+    <w:lsdException w:name="toc 2" w:uiPriority="39" w:semiHidden="1" w:unhideWhenUsed="1"/>
+    <w:lsdException w:name="toc 3" w:uiPriority="39" w:semiHidden="1" w:unhideWhenUsed="1"/>
+    <w:lsdException w:name="toc 4" w:uiPriority="39" w:semiHidden="1" w:unhideWhenUsed="1"/>
+    <w:lsdException w:name="toc 5" w:uiPriority="39" w:semiHidden="1" w:unhideWhenUsed="1"/>
+    <w:lsdException w:name="toc 6" w:uiPriority="39" w:semiHidden="1" w:unhideWhenUsed="1"/>
+    <w:lsdException w:name="toc 7" w:uiPriority="39" w:semiHidden="1" w:unhideWhenUsed="1"/>
+    <w:lsdException w:name="toc 8" w:uiPriority="39" w:semiHidden="1" w:unhideWhenUsed="1"/>
+    <w:lsdException w:name="toc 9" w:uiPriority="39" w:semiHidden="1" w:unhideWhenUsed="1"/>
     <w:lsdException w:name="Normal Indent" w:semiHidden="1" w:unhideWhenUsed="1"/>
     <w:lsdException w:name="footnote text" w:semiHidden="1" w:unhideWhenUsed="1"/>
     <w:lsdException w:name="annotation text" w:semiHidden="1" w:unhideWhenUsed="1"/>
     <w:lsdException w:name="header" w:semiHidden="1" w:unhideWhenUsed="1"/>
     <w:lsdException w:name="footer" w:semiHidden="1" w:unhideWhenUsed="1"/>
     <w:lsdException w:name="index heading" w:semiHidden="1" w:unhideWhenUsed="1"/>
-    <w:lsdException w:name="caption" w:semiHidden="1" w:uiPriority="35" w:unhideWhenUsed="1" w:qFormat="1"/>
+    <w:lsdException w:name="caption" w:uiPriority="35" w:semiHidden="1" w:unhideWhenUsed="1" w:qFormat="1"/>
     <w:lsdException w:name="table of figures" w:semiHidden="1" w:unhideWhenUsed="1"/>
     <w:lsdException w:name="envelope address" w:semiHidden="1" w:unhideWhenUsed="1"/>
     <w:lsdException w:name="envelope return" w:semiHidden="1" w:unhideWhenUsed="1"/>
@@ -518,7 +282,7 @@
     <w:lsdException w:name="Title" w:uiPriority="10" w:qFormat="1"/>
     <w:lsdException w:name="Closing" w:semiHidden="1" w:unhideWhenUsed="1"/>
     <w:lsdException w:name="Signature" w:semiHidden="1" w:unhideWhenUsed="1"/>
-    <w:lsdException w:name="Default Paragraph Font" w:semiHidden="1" w:uiPriority="1" w:unhideWhenUsed="1"/>
+    <w:lsdException w:name="Default Paragraph Font" w:uiPriority="1" w:semiHidden="1" w:unhideWhenUsed="1"/>
     <w:lsdException w:name="Body Text" w:semiHidden="1" w:unhideWhenUsed="1"/>
     <w:lsdException w:name="Body Text Indent" w:semiHidden="1" w:unhideWhenUsed="1"/>
     <w:lsdException w:name="List Continue" w:semiHidden="1" w:unhideWhenUsed="1"/>
@@ -718,8 +482,8 @@
     <w:lsdException w:name="Subtle Reference" w:uiPriority="31" w:qFormat="1"/>
     <w:lsdException w:name="Intense Reference" w:uiPriority="32" w:qFormat="1"/>
     <w:lsdException w:name="Book Title" w:uiPriority="33" w:qFormat="1"/>
-    <w:lsdException w:name="Bibliography" w:semiHidden="1" w:uiPriority="37" w:unhideWhenUsed="1"/>
-    <w:lsdException w:name="TOC Heading" w:semiHidden="1" w:uiPriority="39" w:unhideWhenUsed="1" w:qFormat="1"/>
+    <w:lsdException w:name="Bibliography" w:uiPriority="37" w:semiHidden="1" w:unhideWhenUsed="1"/>
+    <w:lsdException w:name="TOC Heading" w:uiPriority="39" w:semiHidden="1" w:unhideWhenUsed="1" w:qFormat="1"/>
     <w:lsdException w:name="Plain Table 1" w:uiPriority="41"/>
     <w:lsdException w:name="Plain Table 2" w:uiPriority="42"/>
     <w:lsdException w:name="Plain Table 3" w:uiPriority="43"/>
@@ -829,14 +593,22 @@
     <w:lsdException w:name="Hashtag" w:semiHidden="1" w:unhideWhenUsed="1"/>
     <w:lsdException w:name="Unresolved Mention" w:semiHidden="1" w:unhideWhenUsed="1"/>
   </w:latentStyles>
-  <w:style w:type="paragraph" w:default="1" w:styleId="Normal">
+  <w:style w:type="paragraph" w:styleId="Normal" w:default="1">
     <w:name w:val="Normal"/>
     <w:qFormat/>
+    <w:pPr>
+      <w:widowControl/>
+      <w:pBdr/>
+      <w:bidi w:val="0"/>
+      <w:jc w:val="left"/>
+    </w:pPr>
     <w:rPr>
-      <w:rFonts w:ascii="Helvetica Neue" w:eastAsia="Arial Unicode MS" w:hAnsi="Helvetica Neue" w:cs="Arial Unicode MS"/>
+      <w:rFonts w:ascii="Helvetica Neue" w:hAnsi="Helvetica Neue" w:eastAsia="Arial Unicode MS" w:cs="Arial Unicode MS"/>
       <w:color w:val="000000"/>
+      <w:kern w:val="0"/>
       <w:sz w:val="22"/>
       <w:szCs w:val="22"/>
+      <w:lang w:val="en-US" w:eastAsia="zh-CN" w:bidi="ar-SA"/>
       <w14:textOutline w14:w="0" w14:cap="flat" w14:cmpd="sng" w14:algn="ctr">
         <w14:noFill/>
         <w14:prstDash w14:val="solid"/>
@@ -844,11 +616,96 @@
       </w14:textOutline>
     </w:rPr>
   </w:style>
-  <w:style w:type="character" w:default="1" w:styleId="DefaultParagraphFont">
+  <w:style w:type="character" w:styleId="DefaultParagraphFont" w:default="1">
     <w:name w:val="Default Paragraph Font"/>
     <w:uiPriority w:val="1"/>
     <w:semiHidden/>
     <w:unhideWhenUsed/>
+    <w:qFormat/>
+    <w:rPr/>
+  </w:style>
+  <w:style w:type="character" w:styleId="InternetLink">
+    <w:name w:val="Internet Link"/>
+    <w:rPr>
+      <w:u w:val="single"/>
+    </w:rPr>
+  </w:style>
+  <w:style w:type="paragraph" w:styleId="Heading">
+    <w:name w:val="Heading"/>
+    <w:basedOn w:val="Normal"/>
+    <w:next w:val="TextBody"/>
+    <w:qFormat/>
+    <w:pPr>
+      <w:keepNext w:val="true"/>
+      <w:spacing w:before="240" w:after="120"/>
+    </w:pPr>
+    <w:rPr>
+      <w:rFonts w:ascii="Liberation Sans" w:hAnsi="Liberation Sans" w:eastAsia="Microsoft YaHei" w:cs="Arial"/>
+      <w:sz w:val="28"/>
+      <w:szCs w:val="28"/>
+    </w:rPr>
+  </w:style>
+  <w:style w:type="paragraph" w:styleId="TextBody">
+    <w:name w:val="Body Text"/>
+    <w:basedOn w:val="Normal"/>
+    <w:pPr>
+      <w:spacing w:lineRule="auto" w:line="276" w:before="0" w:after="140"/>
+    </w:pPr>
+    <w:rPr/>
+  </w:style>
+  <w:style w:type="paragraph" w:styleId="List">
+    <w:name w:val="List"/>
+    <w:basedOn w:val="TextBody"/>
+    <w:pPr/>
+    <w:rPr>
+      <w:rFonts w:cs="Arial"/>
+    </w:rPr>
+  </w:style>
+  <w:style w:type="paragraph" w:styleId="Caption">
+    <w:name w:val="Caption"/>
+    <w:basedOn w:val="Normal"/>
+    <w:qFormat/>
+    <w:pPr>
+      <w:suppressLineNumbers/>
+      <w:spacing w:before="120" w:after="120"/>
+    </w:pPr>
+    <w:rPr>
+      <w:rFonts w:cs="Arial"/>
+      <w:i/>
+      <w:iCs/>
+      <w:sz w:val="24"/>
+      <w:szCs w:val="24"/>
+    </w:rPr>
+  </w:style>
+  <w:style w:type="paragraph" w:styleId="Index">
+    <w:name w:val="Index"/>
+    <w:basedOn w:val="Normal"/>
+    <w:qFormat/>
+    <w:pPr>
+      <w:suppressLineNumbers/>
+    </w:pPr>
+    <w:rPr>
+      <w:rFonts w:cs="Arial"/>
+    </w:rPr>
+  </w:style>
+  <w:style w:type="paragraph" w:styleId="Header">
+    <w:name w:val="Header"/>
+    <w:basedOn w:val="Normal"/>
+    <w:pPr/>
+    <w:rPr/>
+  </w:style>
+  <w:style w:type="paragraph" w:styleId="Footer">
+    <w:name w:val="Footer"/>
+    <w:basedOn w:val="Normal"/>
+    <w:pPr/>
+    <w:rPr/>
+  </w:style>
+  <w:style w:type="numbering" w:styleId="NoList" w:default="1">
+    <w:name w:val="No List"/>
+    <w:uiPriority w:val="99"/>
+    <w:semiHidden/>
+    <w:unhideWhenUsed/>
+    <w:qFormat/>
   </w:style>
   <w:style w:type="table" w:default="1" w:styleId="TableNormal">
     <w:name w:val="Normal Table"/>
@@ -864,18 +721,6 @@
         <w:right w:w="108" w:type="dxa"/>
       </w:tblCellMar>
     </w:tblPr>
-  </w:style>
-  <w:style w:type="numbering" w:default="1" w:styleId="NoList">
-    <w:name w:val="No List"/>
-    <w:uiPriority w:val="99"/>
-    <w:semiHidden/>
-    <w:unhideWhenUsed/>
-  </w:style>
-  <w:style w:type="character" w:styleId="Hyperlink">
-    <w:name w:val="Hyperlink"/>
-    <w:rPr>
-      <w:u w:val="single"/>
-    </w:rPr>
   </w:style>
   <w:style w:type="table" w:customStyle="1" w:styleId="TableNormal1">
     <w:name w:val="Table Normal1"/>

</xml_diff>